<commit_message>
main: rm from pdf links
</commit_message>
<xml_diff>
--- a/Отчет Альхимович РГР ВПиЧМВ 1 часть.docx
+++ b/Отчет Альхимович РГР ВПиЧМВ 1 часть.docx
@@ -3246,91 +3246,6 @@
             </a:graphic>
           </wp:inline>
         </w:drawing>
-      </w:r>
-    </w:p>
-    <w:p>
-      <w:pPr>
-        <w:widowControl w:val="0"/>
-        <w:suppressAutoHyphens w:val="0"/>
-        <w:autoSpaceDE w:val="0"/>
-        <w:autoSpaceDN w:val="0"/>
-        <w:spacing w:before="122" w:line="276" w:lineRule="auto"/>
-        <w:ind w:left="0" w:right="793" w:firstLine="0"/>
-        <w:rPr>
-          <w:sz w:val="28"/>
-          <w:szCs w:val="28"/>
-        </w:rPr>
-      </w:pPr>
-    </w:p>
-    <w:p>
-      <w:pPr>
-        <w:widowControl w:val="0"/>
-        <w:suppressAutoHyphens w:val="0"/>
-        <w:autoSpaceDE w:val="0"/>
-        <w:autoSpaceDN w:val="0"/>
-        <w:spacing w:before="122" w:line="276" w:lineRule="auto"/>
-        <w:ind w:left="0" w:right="793" w:firstLine="0"/>
-        <w:rPr>
-          <w:sz w:val="28"/>
-          <w:szCs w:val="28"/>
-        </w:rPr>
-      </w:pPr>
-      <w:r>
-        <w:rPr>
-          <w:sz w:val="28"/>
-          <w:szCs w:val="28"/>
-        </w:rPr>
-        <w:t xml:space="preserve">Ссылка на документ с </w:t>
-      </w:r>
-      <w:r>
-        <w:rPr>
-          <w:sz w:val="28"/>
-          <w:szCs w:val="28"/>
-          <w:lang w:val="en-US"/>
-        </w:rPr>
-        <w:t>ER</w:t>
-      </w:r>
-      <w:r>
-        <w:rPr>
-          <w:sz w:val="28"/>
-          <w:szCs w:val="28"/>
-        </w:rPr>
-        <w:t>-</w:t>
-      </w:r>
-      <w:r>
-        <w:rPr>
-          <w:sz w:val="28"/>
-          <w:szCs w:val="28"/>
-        </w:rPr>
-        <w:t>даиграммой</w:t>
-      </w:r>
-      <w:r>
-        <w:rPr>
-          <w:sz w:val="28"/>
-          <w:szCs w:val="28"/>
-        </w:rPr>
-        <w:t>:</w:t>
-      </w:r>
-    </w:p>
-    <w:p>
-      <w:pPr>
-        <w:widowControl w:val="0"/>
-        <w:suppressAutoHyphens w:val="0"/>
-        <w:autoSpaceDE w:val="0"/>
-        <w:autoSpaceDN w:val="0"/>
-        <w:spacing w:before="122" w:line="276" w:lineRule="auto"/>
-        <w:ind w:left="0" w:right="793" w:firstLine="0"/>
-        <w:rPr>
-          <w:sz w:val="28"/>
-          <w:szCs w:val="28"/>
-        </w:rPr>
-      </w:pPr>
-      <w:r>
-        <w:rPr>
-          <w:sz w:val="28"/>
-          <w:szCs w:val="28"/>
-        </w:rPr>
-        <w:t>https://online.visual-paradigm.com/w/mxgeoyve/diagrams/#diagram:workspace=mxgeoyve&amp;proj=1&amp;id=3</w:t>
       </w:r>
     </w:p>
     <w:sectPr>

</xml_diff>